<commit_message>
update resumes and resume jpg
</commit_message>
<xml_diff>
--- a/public/resumes/resume.docx
+++ b/public/resumes/resume.docx
@@ -621,7 +621,6 @@
           <w:lang w:val="en-US"/>
         </w:rPr>
         <w:tab/>
-        <w:t/>
       </w:r>
       <w:r>
         <w:rPr>
@@ -1340,8 +1339,10 @@
           <w:szCs w:val="20"/>
           <w:lang w:val="en-US"/>
         </w:rPr>
-        <w:t>, Material</w:t>
-      </w:r>
+        <w:t>, Material | ASP.Net, C#</w:t>
+      </w:r>
+      <w:bookmarkStart w:id="0" w:name="_GoBack"/>
+      <w:bookmarkEnd w:id="0"/>
     </w:p>
     <w:p>
       <w:pPr>
@@ -1414,6 +1415,28 @@
         <w:pStyle w:val="16"/>
         <w:numPr>
           <w:ilvl w:val="0"/>
+          <w:numId w:val="1"/>
+        </w:numPr>
+        <w:rPr>
+          <w:sz w:val="20"/>
+          <w:szCs w:val="20"/>
+        </w:rPr>
+      </w:pPr>
+      <w:r>
+        <w:rPr>
+          <w:rFonts w:hint="default"/>
+          <w:sz w:val="20"/>
+          <w:szCs w:val="20"/>
+          <w:lang w:val="en-US"/>
+        </w:rPr>
+        <w:t>Helped maintain back end micro services the call center application utilized</w:t>
+      </w:r>
+    </w:p>
+    <w:p>
+      <w:pPr>
+        <w:pStyle w:val="16"/>
+        <w:numPr>
+          <w:ilvl w:val="0"/>
           <w:numId w:val="0"/>
         </w:numPr>
         <w:rPr>
@@ -1895,8 +1918,6 @@
         </w:rPr>
         <w:t>Javascript, Typescript, C#</w:t>
       </w:r>
-      <w:bookmarkStart w:id="0" w:name="_GoBack"/>
-      <w:bookmarkEnd w:id="0"/>
     </w:p>
     <w:p>
       <w:pPr>

</xml_diff>

<commit_message>
update resumes, add project details, add cursor to links
</commit_message>
<xml_diff>
--- a/public/resumes/resume.docx
+++ b/public/resumes/resume.docx
@@ -461,8 +461,10 @@
           <w:szCs w:val="20"/>
           <w:lang w:val="en-US"/>
         </w:rPr>
-        <w:t>A eager to learn software engineer with 4+ years experience working in an agile environment to plan, design, and implement solutions to business needs that range from simple to the complex. Experienced in front end and back end services. Able to work effectively with product owners, teammates, QA engineers, and UX designers to the roll out of quality software solutions through the entire development lifecycle. Able to analyze, debug, and fix issues that arise through testing. Known as a hard working engineer, but most importantly, eager to learn new skills to broaden all skills.</w:t>
-      </w:r>
+        <w:t>A eager to learn software engineer with 4+ years experience working in an agile environment to plan, design, and implement solutions to business needs that range from simple to the complex. Experienced in front end and back end services. Able to work effectively with product owners, teammates, QA engineers, and UX designers to roll out quality software solutions through the entire development lifecycle. Able to analyze, debug, and fix issues that arise through testing. Known as a hard working engineer, but most importantly, eager to learn new skills to overcome any challenge.</w:t>
+      </w:r>
+      <w:bookmarkStart w:id="0" w:name="_GoBack"/>
+      <w:bookmarkEnd w:id="0"/>
     </w:p>
     <w:p>
       <w:pPr>
@@ -1341,8 +1343,6 @@
         </w:rPr>
         <w:t>, Material | ASP.Net, C#</w:t>
       </w:r>
-      <w:bookmarkStart w:id="0" w:name="_GoBack"/>
-      <w:bookmarkEnd w:id="0"/>
     </w:p>
     <w:p>
       <w:pPr>

</xml_diff>